<commit_message>
changes from paper revisions
</commit_message>
<xml_diff>
--- a/products/manuscript/template_segoe.docx
+++ b/products/manuscript/template_segoe.docx
@@ -753,11 +753,11 @@
       </w:r>
       <w:proofErr w:type="spellEnd"/>
       <w:r>
-        <w:t xml:space="preserve">: equal-tailed credible interval). However, the superiority of the HD vaccine was not consistent when it came to heterologous immunogenicity. For instance, in the case of the H1N1-California-2009 strain, the HD vaccine demonstrated lower heterologous immunogenicity than the SD vaccine, with a titer increase difference (HD - SD) of -0.08 (95%CrIs, -0.18 to 0.03). Furthermore, we observed that the HD vaccine had lower titer increases compared to the SD vaccine in the 2016/17 (-0.32 (95%CrIs, -0.45 to -0.18)) and </w:t>
+        <w:t xml:space="preserve">: equal-tailed credible interval). However, the superiority of the HD vaccine was not consistent when it came to heterologous immunogenicity. For instance, in the case of the H1N1-California-2009 strain, the HD vaccine demonstrated lower heterologous immunogenicity than the SD vaccine, with a titer increase difference (HD - SD) of -0.08 (95%CrIs, -0.18 to 0.03). Furthermore, we observed that the HD vaccine had lower titer </w:t>
       </w:r>
       <w:r>
         <w:lastRenderedPageBreak/>
-        <w:t xml:space="preserve">2018/19 (-0.2 (95%CrIs, -0.5 to 0.08)) flu seasons. These findings remained similar across various outcomes (seroconversion and </w:t>
+        <w:t xml:space="preserve">increases compared to the SD vaccine in the 2016/17 (-0.32 (95%CrIs, -0.45 to -0.18)) and 2018/19 (-0.2 (95%CrIs, -0.5 to 0.08)) flu seasons. These findings remained similar across various outcomes (seroconversion and </w:t>
       </w:r>
       <w:proofErr w:type="spellStart"/>
       <w:r>
@@ -780,12 +780,32 @@
         <w:t>Conclusions</w:t>
       </w:r>
       <w:r>
-        <w:t>: The HD influenza vaccine consistently enhances homologous protection but varies significantly in its effectiveness against different strains. When there’s a significant vaccine-strain mismatch in a season, HD might not be the best option. Further dose optimization studies are required.</w:t>
+        <w:t xml:space="preserve">: The HD influenza vaccine consistently enhances homologous protection but varies significantly in its effectiveness against different strains. When there’s a significant vaccine-strain mismatch in a season, HD might not be the best option. </w:t>
+      </w:r>
+      <w:proofErr w:type="gramStart"/>
+      <w:r>
+        <w:t>Further dose</w:t>
+      </w:r>
+      <w:proofErr w:type="gramEnd"/>
+      <w:r>
+        <w:t xml:space="preserve"> optimization studies are required.</w:t>
       </w:r>
     </w:p>
     <w:p>
-      <w:r>
-        <w:br w:type="page"/>
+      <w:pPr>
+        <w:pStyle w:val="Rev"/>
+      </w:pPr>
+      <w:r>
+        <w:t>This is custom style text which defines the “</w:t>
+      </w:r>
+      <w:r>
+        <w:t>Re</w:t>
+      </w:r>
+      <w:r>
+        <w:t>v</w:t>
+      </w:r>
+      <w:r>
+        <w:t>” style.</w:t>
       </w:r>
     </w:p>
     <w:p>
@@ -795,7 +815,6 @@
       <w:bookmarkStart w:id="1" w:name="introduction"/>
       <w:bookmarkEnd w:id="0"/>
       <w:r>
-        <w:lastRenderedPageBreak/>
         <w:t>Introduction</w:t>
       </w:r>
     </w:p>
@@ -820,7 +839,11 @@
         <w:pStyle w:val="BodyText"/>
       </w:pPr>
       <w:r>
-        <w:t>Maximizing both homologous and heterologous protection is a key goal in developing a universal influenza vaccine, as recognized in previous research [9,10]. Increasing the vaccine dose appears to enhance homologous immunogenicity [5,11], but its impact on heterologous immunogenicity remains uncertain. Notably, several antigens have shown non-monotone patterns in dose-dependent immune responses [12–15], indicating that vaccine dosage can produce diverse effects. For instance, a higher dose might trigger a broader B-cell or T-cell response, simultaneously enhancing both strength and breadth of protection. However, it could also selectively stimulate B-cell or T-cell responses only to specific strains, resulting in strong yet narrower protection. Therefore ,the potential competition among HD vaccine-induced B-cells or T-cells might narrow vaccine protection [16], making high-risk populations more vulnerable to vaccine mismatches. Thus, the true impact of the HD influenza vaccine on heterologous protection remains a critical question that has yet to be thoroughly explored.</w:t>
+        <w:t xml:space="preserve">Maximizing both homologous and heterologous protection is a key goal in developing a universal influenza vaccine, as recognized in previous research [9,10]. Increasing the vaccine dose appears to enhance homologous immunogenicity [5,11], but its impact on heterologous immunogenicity remains uncertain. Notably, several antigens have shown </w:t>
+      </w:r>
+      <w:r>
+        <w:lastRenderedPageBreak/>
+        <w:t>non-monotone patterns in dose-dependent immune responses [12–15], indicating that vaccine dosage can produce diverse effects. For instance, a higher dose might trigger a broader B-cell or T-cell response, simultaneously enhancing both strength and breadth of protection. However, it could also selectively stimulate B-cell or T-cell responses only to specific strains, resulting in strong yet narrower protection. Therefore ,the potential competition among HD vaccine-induced B-cells or T-cells might narrow vaccine protection [16], making high-risk populations more vulnerable to vaccine mismatches. Thus, the true impact of the HD influenza vaccine on heterologous protection remains a critical question that has yet to be thoroughly explored.</w:t>
       </w:r>
     </w:p>
     <w:p>
@@ -828,11 +851,7 @@
         <w:pStyle w:val="BodyText"/>
       </w:pPr>
       <w:r>
-        <w:t xml:space="preserve">The choice of vaccine dose plays a crucial role in efficacy, side effects, costs, and availability [5,15]. To have a dose optimized vaccine, it’s essential to thoroughly assess the </w:t>
-      </w:r>
-      <w:r>
-        <w:lastRenderedPageBreak/>
-        <w:t>impact of dosage. In this study, we compared both homologous and heterologous vaccine immunogenicity between HD and SD vaccines, using data from a human vaccine cohort study in which volunteers received either vaccine type across five flu seasons.</w:t>
+        <w:t>The choice of vaccine dose plays a crucial role in efficacy, side effects, costs, and availability [5,15]. To have a dose optimized vaccine, it’s essential to thoroughly assess the impact of dosage. In this study, we compared both homologous and heterologous vaccine immunogenicity between HD and SD vaccines, using data from a human vaccine cohort study in which volunteers received either vaccine type across five flu seasons.</w:t>
       </w:r>
     </w:p>
     <w:p>
@@ -869,18 +888,17 @@
           <w:b/>
           <w:bCs/>
         </w:rPr>
+        <w:lastRenderedPageBreak/>
         <w:t>Data processing</w:t>
       </w:r>
       <w:r>
         <w:t xml:space="preserve">. The amount of hemagglutination-inhibition (HAI) antibody in those serological samples were </w:t>
       </w:r>
       <w:proofErr w:type="spellStart"/>
-      <w:proofErr w:type="gramStart"/>
       <w:r>
         <w:t>determinted</w:t>
       </w:r>
       <w:proofErr w:type="spellEnd"/>
-      <w:proofErr w:type="gramEnd"/>
       <w:r>
         <w:t xml:space="preserve"> by HAI standard dilution assays. Thus, our raw data include HAI titers before and after vaccination with different testing strains. The assay’s limit of detection (LOD) was 1:10, and values below the LOD were recorded as 1:5 in the raw data. Following previous studies [20,21], we transformed HAI titer measurements using the formula </w:t>
       </w:r>
@@ -966,11 +984,7 @@
         <w:t>Outcome definitions</w:t>
       </w:r>
       <w:r>
-        <w:t xml:space="preserve">. We calculated four common outcomes used in influenza vaccine studies [4,20]. The first two outcomes are on an integer scale (after transformation of titer </w:t>
-      </w:r>
-      <w:r>
-        <w:lastRenderedPageBreak/>
-        <w:t xml:space="preserve">as explained earlier): 1) titer increase, which is the difference between post-vaccination and pre-vaccination titers, and 2) post-vaccination titer. The other two outcomes are categorical versions of the first two, namely: 3) seroconversion, defined as either a pre-vaccination titer of 0 (equal to the LOD) with a post-vaccination titer of at least 3, or a pre-vaccination titer above the LOD with a post-vaccination titer at least 2 units higher (equivalent to a dilution measurement of &lt; 1:10 pre-vaccination and &gt;= 1:40 post-vaccination or a &gt;=4-fold increase from pre- to post-vaccination in dilution units) [4]. Finally, 4) </w:t>
+        <w:t xml:space="preserve">. We calculated four common outcomes used in influenza vaccine studies [4,20]. The first two outcomes are on an integer scale (after transformation of titer as explained earlier): 1) titer increase, which is the difference between post-vaccination and pre-vaccination titers, and 2) post-vaccination titer. The other two outcomes are categorical versions of the first two, namely: 3) seroconversion, defined as either a pre-vaccination titer of 0 (equal to the LOD) with a post-vaccination titer of at least 3, or a pre-vaccination titer above the LOD with a post-vaccination titer at least 2 units higher (equivalent to a dilution measurement of &lt; 1:10 pre-vaccination and &gt;= 1:40 post-vaccination or a &gt;=4-fold increase from pre- to post-vaccination in dilution units) [4]. Finally, 4) </w:t>
       </w:r>
       <w:proofErr w:type="spellStart"/>
       <w:r>
@@ -990,8 +1004,17 @@
           <w:b/>
           <w:bCs/>
         </w:rPr>
-        <w:t>Statistical analyses</w:t>
-      </w:r>
+        <w:t xml:space="preserve">Statistical </w:t>
+      </w:r>
+      <w:proofErr w:type="gramStart"/>
+      <w:r>
+        <w:rPr>
+          <w:b/>
+          <w:bCs/>
+        </w:rPr>
+        <w:t>analyses</w:t>
+      </w:r>
+      <w:proofErr w:type="gramEnd"/>
       <w:r>
         <w:t xml:space="preserve">. In the descriptive analyses, we report mean and standard deviation for the continuous outcomes of titer increase and post-vaccination titer, and counts and percentages for the binary outcomes, including seroconversion and </w:t>
       </w:r>
@@ -1001,7 +1024,11 @@
       </w:r>
       <w:proofErr w:type="spellEnd"/>
       <w:r>
-        <w:t>. To estimate the impact of vaccine dose while considering study multilevel features (Supplementary material), we employed a Bayesian multilevel modeling approach. Our models also included age and pre-vaccination titer as covariates. Finally, we estimated the strain-specific and vaccine-specific effects of vaccine dose using multilevel models [23]. Notably, the inclusion of pre-vaccination titer as a covariate led to mathematically identical dose coefficient estimations for titer increase and post-vaccination titer outcomes, and therefore, we did not fit multivariable models for the post-vaccination titer outcome.</w:t>
+        <w:t xml:space="preserve">. To estimate the impact of vaccine dose while considering study multilevel features </w:t>
+      </w:r>
+      <w:r>
+        <w:lastRenderedPageBreak/>
+        <w:t>(Supplementary material), we employed a Bayesian multilevel modeling approach. Our models also included age and pre-vaccination titer as covariates. Finally, we estimated the strain-specific and vaccine-specific effects of vaccine dose using multilevel models [23]. Notably, the inclusion of pre-vaccination titer as a covariate led to mathematically identical dose coefficient estimations for titer increase and post-vaccination titer outcomes, and therefore, we did not fit multivariable models for the post-vaccination titer outcome.</w:t>
       </w:r>
     </w:p>
     <w:p>
@@ -1009,7 +1036,15 @@
         <w:pStyle w:val="BodyText"/>
       </w:pPr>
       <w:r>
-        <w:t>We summarized the impact of the HD vaccine relative to the SD vaccine using the Highest Maximum A Posteriori probability estimate (MAP) and a 95% Equal-Tailed Credible Interval (</w:t>
+        <w:t xml:space="preserve">We summarized the impact of the HD vaccine relative to the SD vaccine using the Highest Maximum </w:t>
+      </w:r>
+      <w:proofErr w:type="gramStart"/>
+      <w:r>
+        <w:t>A</w:t>
+      </w:r>
+      <w:proofErr w:type="gramEnd"/>
+      <w:r>
+        <w:t xml:space="preserve"> Posteriori probability estimate (MAP) and a 95% Equal-Tailed Credible Interval (</w:t>
       </w:r>
       <w:proofErr w:type="spellStart"/>
       <w:r>
@@ -1017,11 +1052,7 @@
       </w:r>
       <w:proofErr w:type="spellEnd"/>
       <w:r>
-        <w:t xml:space="preserve">) [24,25]. To assess the robustness of our multilevel models, we compared </w:t>
-      </w:r>
-      <w:r>
-        <w:lastRenderedPageBreak/>
-        <w:t>them to generalized linear models (GLM), and the results are available in the supplementary material.</w:t>
+        <w:t>) [24,25]. To assess the robustness of our multilevel models, we compared them to generalized linear models (GLM), and the results are available in the supplementary material.</w:t>
       </w:r>
     </w:p>
     <w:p>
@@ -1063,7 +1094,11 @@
         <w:pStyle w:val="FirstParagraph"/>
       </w:pPr>
       <w:r>
-        <w:t>Our samples cover the influenza seasons from 2014 to 2018. During this period, the HD and SD vaccines were given 198 and 160 time, respectively to individuals aged 65 years and older (Table 1). Throughout the study’s duration, two H1N1 vaccine strains (H1N1-California-2009 in the 2014/15 and 2015/16 seasons and H1N1-Michigan-2015 in the 2017/18 and 2018/19 seasons) and four H3N2 strains (H3N2-Texas-2012 in the 2014/15 season, H3N2-Switzerland-2013 in the 2015/16 season, H3N2-Hong Kong-2014 in the 2016/17 and 2017/18 seasons, H3N2-Singapore-2016 in the 2018/19 season) were included in the vaccines.</w:t>
+        <w:t xml:space="preserve">Our samples cover the influenza seasons from 2014 to 2018. During this period, the HD and SD vaccines were given 198 and 160 time, respectively to individuals aged 65 years and older (Table 1). Throughout the study’s duration, two H1N1 vaccine strains (H1N1-California-2009 in the 2014/15 and 2015/16 seasons and H1N1-Michigan-2015 in the 2017/18 and 2018/19 seasons) and four H3N2 strains (H3N2-Texas-2012 in the 2014/15 season, H3N2-Switzerland-2013 in the 2015/16 season, H3N2-Hong Kong-2014 in the </w:t>
+      </w:r>
+      <w:r>
+        <w:lastRenderedPageBreak/>
+        <w:t>2016/17 and 2017/18 seasons, H3N2-Singapore-2016 in the 2018/19 season) were included in the vaccines.</w:t>
       </w:r>
     </w:p>
     <w:p>
@@ -2343,7 +2378,6 @@
                 <w:sz w:val="20"/>
                 <w:szCs w:val="20"/>
               </w:rPr>
-              <w:lastRenderedPageBreak/>
               <w:t xml:space="preserve">   - Prior-vaccination titer, median [IQR]</w:t>
             </w:r>
           </w:p>
@@ -5867,6 +5901,7 @@
         <w:pStyle w:val="BodyText"/>
       </w:pPr>
       <w:r>
+        <w:lastRenderedPageBreak/>
         <w:t>When comparing HD and SD vaccines for each season, we observed variations in titer increase. Overall, the HD vaccine showed higher titer increases against homologous strains, but lower responses to heterologous strains in the 2016 and 2018 seasons (Supplementary material).</w:t>
       </w:r>
     </w:p>
@@ -6240,6 +6275,7 @@
       <w:bookmarkStart w:id="20" w:name="ref-paules2018chasing"/>
       <w:bookmarkEnd w:id="19"/>
       <w:r>
+        <w:lastRenderedPageBreak/>
         <w:t xml:space="preserve">[10] </w:t>
       </w:r>
       <w:r>
@@ -6279,7 +6315,6 @@
       <w:bookmarkStart w:id="21" w:name="ref-hilleman1958antibody"/>
       <w:bookmarkEnd w:id="20"/>
       <w:r>
-        <w:lastRenderedPageBreak/>
         <w:t xml:space="preserve">[11] </w:t>
       </w:r>
       <w:r>
@@ -6614,6 +6649,7 @@
       <w:bookmarkStart w:id="31" w:name="ref-ranjeva2019agespecific"/>
       <w:bookmarkEnd w:id="30"/>
       <w:r>
+        <w:lastRenderedPageBreak/>
         <w:t xml:space="preserve">[21] </w:t>
       </w:r>
       <w:r>
@@ -6646,7 +6682,6 @@
       <w:bookmarkStart w:id="32" w:name="ref-coudeville2010relationship"/>
       <w:bookmarkEnd w:id="31"/>
       <w:r>
-        <w:lastRenderedPageBreak/>
         <w:t xml:space="preserve">[22] </w:t>
       </w:r>
       <w:r>
@@ -6960,6 +6995,7 @@
       <w:bookmarkStart w:id="42" w:name="ref-tambyah2012safety"/>
       <w:bookmarkEnd w:id="41"/>
       <w:r>
+        <w:lastRenderedPageBreak/>
         <w:t xml:space="preserve">[32] </w:t>
       </w:r>
       <w:r>
@@ -6989,11 +7025,16 @@
       <w:bookmarkEnd w:id="42"/>
     </w:p>
     <w:sectPr>
+      <w:headerReference w:type="even" r:id="rId39"/>
+      <w:headerReference w:type="default" r:id="rId40"/>
+      <w:footerReference w:type="even" r:id="rId41"/>
+      <w:footerReference w:type="default" r:id="rId42"/>
+      <w:headerReference w:type="first" r:id="rId43"/>
+      <w:footerReference w:type="first" r:id="rId44"/>
       <w:pgSz w:w="12240" w:h="15840"/>
       <w:pgMar w:top="1440" w:right="1440" w:bottom="1440" w:left="1440" w:header="720" w:footer="720" w:gutter="0"/>
-      <w:lnNumType w:countBy="1"/>
+      <w:lnNumType w:countBy="1" w:restart="continuous"/>
       <w:cols w:space="720"/>
-      <w:titlePg/>
       <w:docGrid w:linePitch="326"/>
     </w:sectPr>
   </w:body>
@@ -7025,6 +7066,36 @@
 </w:endnotes>
 </file>
 
+<file path=word/footer1.xml><?xml version="1.0" encoding="utf-8"?>
+<w:ftr xmlns:wpc="http://schemas.microsoft.com/office/word/2010/wordprocessingCanvas" xmlns:cx="http://schemas.microsoft.com/office/drawing/2014/chartex" xmlns:cx1="http://schemas.microsoft.com/office/drawing/2015/9/8/chartex" xmlns:cx2="http://schemas.microsoft.com/office/drawing/2015/10/21/chartex" xmlns:cx3="http://schemas.microsoft.com/office/drawing/2016/5/9/chartex" xmlns:cx4="http://schemas.microsoft.com/office/drawing/2016/5/10/chartex" xmlns:cx5="http://schemas.microsoft.com/office/drawing/2016/5/11/chartex" xmlns:cx6="http://schemas.microsoft.com/office/drawing/2016/5/12/chartex" xmlns:cx7="http://schemas.microsoft.com/office/drawing/2016/5/13/chartex" xmlns:cx8="http://schemas.microsoft.com/office/drawing/2016/5/14/chartex" xmlns:mc="http://schemas.openxmlformats.org/markup-compatibility/2006" xmlns:aink="http://schemas.microsoft.com/office/drawing/2016/ink" xmlns:am3d="http://schemas.microsoft.com/office/drawing/2017/model3d" xmlns:o="urn:schemas-microsoft-com:office:office" xmlns:oel="http://schemas.microsoft.com/office/2019/extlst" xmlns:r="http://schemas.openxmlformats.org/officeDocument/2006/relationships" xmlns:m="http://schemas.openxmlformats.org/officeDocument/2006/math" xmlns:v="urn:schemas-microsoft-com:vml" xmlns:wp14="http://schemas.microsoft.com/office/word/2010/wordprocessingDrawing" xmlns:wp="http://schemas.openxmlformats.org/drawingml/2006/wordprocessingDrawing" xmlns:w10="urn:schemas-microsoft-com:office:word" xmlns:w="http://schemas.openxmlformats.org/wordprocessingml/2006/main" xmlns:w14="http://schemas.microsoft.com/office/word/2010/wordml" xmlns:w15="http://schemas.microsoft.com/office/word/2012/wordml" xmlns:w16cex="http://schemas.microsoft.com/office/word/2018/wordml/cex" xmlns:w16cid="http://schemas.microsoft.com/office/word/2016/wordml/cid" xmlns:w16="http://schemas.microsoft.com/office/word/2018/wordml" xmlns:w16du="http://schemas.microsoft.com/office/word/2023/wordml/word16du" xmlns:w16sdtdh="http://schemas.microsoft.com/office/word/2020/wordml/sdtdatahash" xmlns:w16se="http://schemas.microsoft.com/office/word/2015/wordml/symex" xmlns:wpg="http://schemas.microsoft.com/office/word/2010/wordprocessingGroup" xmlns:wpi="http://schemas.microsoft.com/office/word/2010/wordprocessingInk" xmlns:wne="http://schemas.microsoft.com/office/word/2006/wordml" xmlns:wps="http://schemas.microsoft.com/office/word/2010/wordprocessingShape" mc:Ignorable="w14 w15 w16se w16cid w16 w16cex w16sdtdh w16du wp14">
+  <w:p>
+    <w:pPr>
+      <w:pStyle w:val="Footer"/>
+    </w:pPr>
+  </w:p>
+</w:ftr>
+</file>
+
+<file path=word/footer2.xml><?xml version="1.0" encoding="utf-8"?>
+<w:ftr xmlns:wpc="http://schemas.microsoft.com/office/word/2010/wordprocessingCanvas" xmlns:cx="http://schemas.microsoft.com/office/drawing/2014/chartex" xmlns:cx1="http://schemas.microsoft.com/office/drawing/2015/9/8/chartex" xmlns:cx2="http://schemas.microsoft.com/office/drawing/2015/10/21/chartex" xmlns:cx3="http://schemas.microsoft.com/office/drawing/2016/5/9/chartex" xmlns:cx4="http://schemas.microsoft.com/office/drawing/2016/5/10/chartex" xmlns:cx5="http://schemas.microsoft.com/office/drawing/2016/5/11/chartex" xmlns:cx6="http://schemas.microsoft.com/office/drawing/2016/5/12/chartex" xmlns:cx7="http://schemas.microsoft.com/office/drawing/2016/5/13/chartex" xmlns:cx8="http://schemas.microsoft.com/office/drawing/2016/5/14/chartex" xmlns:mc="http://schemas.openxmlformats.org/markup-compatibility/2006" xmlns:aink="http://schemas.microsoft.com/office/drawing/2016/ink" xmlns:am3d="http://schemas.microsoft.com/office/drawing/2017/model3d" xmlns:o="urn:schemas-microsoft-com:office:office" xmlns:oel="http://schemas.microsoft.com/office/2019/extlst" xmlns:r="http://schemas.openxmlformats.org/officeDocument/2006/relationships" xmlns:m="http://schemas.openxmlformats.org/officeDocument/2006/math" xmlns:v="urn:schemas-microsoft-com:vml" xmlns:wp14="http://schemas.microsoft.com/office/word/2010/wordprocessingDrawing" xmlns:wp="http://schemas.openxmlformats.org/drawingml/2006/wordprocessingDrawing" xmlns:w10="urn:schemas-microsoft-com:office:word" xmlns:w="http://schemas.openxmlformats.org/wordprocessingml/2006/main" xmlns:w14="http://schemas.microsoft.com/office/word/2010/wordml" xmlns:w15="http://schemas.microsoft.com/office/word/2012/wordml" xmlns:w16cex="http://schemas.microsoft.com/office/word/2018/wordml/cex" xmlns:w16cid="http://schemas.microsoft.com/office/word/2016/wordml/cid" xmlns:w16="http://schemas.microsoft.com/office/word/2018/wordml" xmlns:w16du="http://schemas.microsoft.com/office/word/2023/wordml/word16du" xmlns:w16sdtdh="http://schemas.microsoft.com/office/word/2020/wordml/sdtdatahash" xmlns:w16se="http://schemas.microsoft.com/office/word/2015/wordml/symex" xmlns:wpg="http://schemas.microsoft.com/office/word/2010/wordprocessingGroup" xmlns:wpi="http://schemas.microsoft.com/office/word/2010/wordprocessingInk" xmlns:wne="http://schemas.microsoft.com/office/word/2006/wordml" xmlns:wps="http://schemas.microsoft.com/office/word/2010/wordprocessingShape" mc:Ignorable="w14 w15 w16se w16cid w16 w16cex w16sdtdh w16du wp14">
+  <w:p>
+    <w:pPr>
+      <w:pStyle w:val="Footer"/>
+    </w:pPr>
+  </w:p>
+</w:ftr>
+</file>
+
+<file path=word/footer3.xml><?xml version="1.0" encoding="utf-8"?>
+<w:ftr xmlns:wpc="http://schemas.microsoft.com/office/word/2010/wordprocessingCanvas" xmlns:cx="http://schemas.microsoft.com/office/drawing/2014/chartex" xmlns:cx1="http://schemas.microsoft.com/office/drawing/2015/9/8/chartex" xmlns:cx2="http://schemas.microsoft.com/office/drawing/2015/10/21/chartex" xmlns:cx3="http://schemas.microsoft.com/office/drawing/2016/5/9/chartex" xmlns:cx4="http://schemas.microsoft.com/office/drawing/2016/5/10/chartex" xmlns:cx5="http://schemas.microsoft.com/office/drawing/2016/5/11/chartex" xmlns:cx6="http://schemas.microsoft.com/office/drawing/2016/5/12/chartex" xmlns:cx7="http://schemas.microsoft.com/office/drawing/2016/5/13/chartex" xmlns:cx8="http://schemas.microsoft.com/office/drawing/2016/5/14/chartex" xmlns:mc="http://schemas.openxmlformats.org/markup-compatibility/2006" xmlns:aink="http://schemas.microsoft.com/office/drawing/2016/ink" xmlns:am3d="http://schemas.microsoft.com/office/drawing/2017/model3d" xmlns:o="urn:schemas-microsoft-com:office:office" xmlns:oel="http://schemas.microsoft.com/office/2019/extlst" xmlns:r="http://schemas.openxmlformats.org/officeDocument/2006/relationships" xmlns:m="http://schemas.openxmlformats.org/officeDocument/2006/math" xmlns:v="urn:schemas-microsoft-com:vml" xmlns:wp14="http://schemas.microsoft.com/office/word/2010/wordprocessingDrawing" xmlns:wp="http://schemas.openxmlformats.org/drawingml/2006/wordprocessingDrawing" xmlns:w10="urn:schemas-microsoft-com:office:word" xmlns:w="http://schemas.openxmlformats.org/wordprocessingml/2006/main" xmlns:w14="http://schemas.microsoft.com/office/word/2010/wordml" xmlns:w15="http://schemas.microsoft.com/office/word/2012/wordml" xmlns:w16cex="http://schemas.microsoft.com/office/word/2018/wordml/cex" xmlns:w16cid="http://schemas.microsoft.com/office/word/2016/wordml/cid" xmlns:w16="http://schemas.microsoft.com/office/word/2018/wordml" xmlns:w16du="http://schemas.microsoft.com/office/word/2023/wordml/word16du" xmlns:w16sdtdh="http://schemas.microsoft.com/office/word/2020/wordml/sdtdatahash" xmlns:w16se="http://schemas.microsoft.com/office/word/2015/wordml/symex" xmlns:wpg="http://schemas.microsoft.com/office/word/2010/wordprocessingGroup" xmlns:wpi="http://schemas.microsoft.com/office/word/2010/wordprocessingInk" xmlns:wne="http://schemas.microsoft.com/office/word/2006/wordml" xmlns:wps="http://schemas.microsoft.com/office/word/2010/wordprocessingShape" mc:Ignorable="w14 w15 w16se w16cid w16 w16cex w16sdtdh w16du wp14">
+  <w:p>
+    <w:pPr>
+      <w:pStyle w:val="Footer"/>
+    </w:pPr>
+  </w:p>
+</w:ftr>
+</file>
+
 <file path=word/footnotes.xml><?xml version="1.0" encoding="utf-8"?>
 <w:footnotes xmlns:wpc="http://schemas.microsoft.com/office/word/2010/wordprocessingCanvas" xmlns:cx="http://schemas.microsoft.com/office/drawing/2014/chartex" xmlns:cx1="http://schemas.microsoft.com/office/drawing/2015/9/8/chartex" xmlns:cx2="http://schemas.microsoft.com/office/drawing/2015/10/21/chartex" xmlns:cx3="http://schemas.microsoft.com/office/drawing/2016/5/9/chartex" xmlns:cx4="http://schemas.microsoft.com/office/drawing/2016/5/10/chartex" xmlns:cx5="http://schemas.microsoft.com/office/drawing/2016/5/11/chartex" xmlns:cx6="http://schemas.microsoft.com/office/drawing/2016/5/12/chartex" xmlns:cx7="http://schemas.microsoft.com/office/drawing/2016/5/13/chartex" xmlns:cx8="http://schemas.microsoft.com/office/drawing/2016/5/14/chartex" xmlns:mc="http://schemas.openxmlformats.org/markup-compatibility/2006" xmlns:aink="http://schemas.microsoft.com/office/drawing/2016/ink" xmlns:am3d="http://schemas.microsoft.com/office/drawing/2017/model3d" xmlns:o="urn:schemas-microsoft-com:office:office" xmlns:oel="http://schemas.microsoft.com/office/2019/extlst" xmlns:r="http://schemas.openxmlformats.org/officeDocument/2006/relationships" xmlns:m="http://schemas.openxmlformats.org/officeDocument/2006/math" xmlns:v="urn:schemas-microsoft-com:vml" xmlns:wp14="http://schemas.microsoft.com/office/word/2010/wordprocessingDrawing" xmlns:wp="http://schemas.openxmlformats.org/drawingml/2006/wordprocessingDrawing" xmlns:w10="urn:schemas-microsoft-com:office:word" xmlns:w="http://schemas.openxmlformats.org/wordprocessingml/2006/main" xmlns:w14="http://schemas.microsoft.com/office/word/2010/wordml" xmlns:w15="http://schemas.microsoft.com/office/word/2012/wordml" xmlns:w16cex="http://schemas.microsoft.com/office/word/2018/wordml/cex" xmlns:w16cid="http://schemas.microsoft.com/office/word/2016/wordml/cid" xmlns:w16="http://schemas.microsoft.com/office/word/2018/wordml" xmlns:w16du="http://schemas.microsoft.com/office/word/2023/wordml/word16du" xmlns:w16sdtdh="http://schemas.microsoft.com/office/word/2020/wordml/sdtdatahash" xmlns:w16se="http://schemas.microsoft.com/office/word/2015/wordml/symex" xmlns:wpg="http://schemas.microsoft.com/office/word/2010/wordprocessingGroup" xmlns:wpi="http://schemas.microsoft.com/office/word/2010/wordprocessingInk" xmlns:wne="http://schemas.microsoft.com/office/word/2006/wordml" xmlns:wps="http://schemas.microsoft.com/office/word/2010/wordprocessingShape" mc:Ignorable="w14 w15 w16se w16cid w16 w16cex w16sdtdh w16du wp14">
   <w:footnote w:type="separator" w:id="-1">
@@ -7042,6 +7113,122 @@
     </w:p>
   </w:footnote>
 </w:footnotes>
+</file>
+
+<file path=word/header1.xml><?xml version="1.0" encoding="utf-8"?>
+<w:hdr xmlns:wpc="http://schemas.microsoft.com/office/word/2010/wordprocessingCanvas" xmlns:cx="http://schemas.microsoft.com/office/drawing/2014/chartex" xmlns:cx1="http://schemas.microsoft.com/office/drawing/2015/9/8/chartex" xmlns:cx2="http://schemas.microsoft.com/office/drawing/2015/10/21/chartex" xmlns:cx3="http://schemas.microsoft.com/office/drawing/2016/5/9/chartex" xmlns:cx4="http://schemas.microsoft.com/office/drawing/2016/5/10/chartex" xmlns:cx5="http://schemas.microsoft.com/office/drawing/2016/5/11/chartex" xmlns:cx6="http://schemas.microsoft.com/office/drawing/2016/5/12/chartex" xmlns:cx7="http://schemas.microsoft.com/office/drawing/2016/5/13/chartex" xmlns:cx8="http://schemas.microsoft.com/office/drawing/2016/5/14/chartex" xmlns:mc="http://schemas.openxmlformats.org/markup-compatibility/2006" xmlns:aink="http://schemas.microsoft.com/office/drawing/2016/ink" xmlns:am3d="http://schemas.microsoft.com/office/drawing/2017/model3d" xmlns:o="urn:schemas-microsoft-com:office:office" xmlns:oel="http://schemas.microsoft.com/office/2019/extlst" xmlns:r="http://schemas.openxmlformats.org/officeDocument/2006/relationships" xmlns:m="http://schemas.openxmlformats.org/officeDocument/2006/math" xmlns:v="urn:schemas-microsoft-com:vml" xmlns:wp14="http://schemas.microsoft.com/office/word/2010/wordprocessingDrawing" xmlns:wp="http://schemas.openxmlformats.org/drawingml/2006/wordprocessingDrawing" xmlns:w10="urn:schemas-microsoft-com:office:word" xmlns:w="http://schemas.openxmlformats.org/wordprocessingml/2006/main" xmlns:w14="http://schemas.microsoft.com/office/word/2010/wordml" xmlns:w15="http://schemas.microsoft.com/office/word/2012/wordml" xmlns:w16cex="http://schemas.microsoft.com/office/word/2018/wordml/cex" xmlns:w16cid="http://schemas.microsoft.com/office/word/2016/wordml/cid" xmlns:w16="http://schemas.microsoft.com/office/word/2018/wordml" xmlns:w16du="http://schemas.microsoft.com/office/word/2023/wordml/word16du" xmlns:w16sdtdh="http://schemas.microsoft.com/office/word/2020/wordml/sdtdatahash" xmlns:w16se="http://schemas.microsoft.com/office/word/2015/wordml/symex" xmlns:wpg="http://schemas.microsoft.com/office/word/2010/wordprocessingGroup" xmlns:wpi="http://schemas.microsoft.com/office/word/2010/wordprocessingInk" xmlns:wne="http://schemas.microsoft.com/office/word/2006/wordml" xmlns:wps="http://schemas.microsoft.com/office/word/2010/wordprocessingShape" mc:Ignorable="w14 w15 w16se w16cid w16 w16cex w16sdtdh w16du wp14">
+  <w:p>
+    <w:pPr>
+      <w:pStyle w:val="Header"/>
+    </w:pPr>
+  </w:p>
+</w:hdr>
+</file>
+
+<file path=word/header2.xml><?xml version="1.0" encoding="utf-8"?>
+<w:hdr xmlns:wpc="http://schemas.microsoft.com/office/word/2010/wordprocessingCanvas" xmlns:cx="http://schemas.microsoft.com/office/drawing/2014/chartex" xmlns:cx1="http://schemas.microsoft.com/office/drawing/2015/9/8/chartex" xmlns:cx2="http://schemas.microsoft.com/office/drawing/2015/10/21/chartex" xmlns:cx3="http://schemas.microsoft.com/office/drawing/2016/5/9/chartex" xmlns:cx4="http://schemas.microsoft.com/office/drawing/2016/5/10/chartex" xmlns:cx5="http://schemas.microsoft.com/office/drawing/2016/5/11/chartex" xmlns:cx6="http://schemas.microsoft.com/office/drawing/2016/5/12/chartex" xmlns:cx7="http://schemas.microsoft.com/office/drawing/2016/5/13/chartex" xmlns:cx8="http://schemas.microsoft.com/office/drawing/2016/5/14/chartex" xmlns:mc="http://schemas.openxmlformats.org/markup-compatibility/2006" xmlns:aink="http://schemas.microsoft.com/office/drawing/2016/ink" xmlns:am3d="http://schemas.microsoft.com/office/drawing/2017/model3d" xmlns:o="urn:schemas-microsoft-com:office:office" xmlns:oel="http://schemas.microsoft.com/office/2019/extlst" xmlns:r="http://schemas.openxmlformats.org/officeDocument/2006/relationships" xmlns:m="http://schemas.openxmlformats.org/officeDocument/2006/math" xmlns:v="urn:schemas-microsoft-com:vml" xmlns:wp14="http://schemas.microsoft.com/office/word/2010/wordprocessingDrawing" xmlns:wp="http://schemas.openxmlformats.org/drawingml/2006/wordprocessingDrawing" xmlns:w10="urn:schemas-microsoft-com:office:word" xmlns:w="http://schemas.openxmlformats.org/wordprocessingml/2006/main" xmlns:w14="http://schemas.microsoft.com/office/word/2010/wordml" xmlns:w15="http://schemas.microsoft.com/office/word/2012/wordml" xmlns:w16cex="http://schemas.microsoft.com/office/word/2018/wordml/cex" xmlns:w16cid="http://schemas.microsoft.com/office/word/2016/wordml/cid" xmlns:w16="http://schemas.microsoft.com/office/word/2018/wordml" xmlns:w16du="http://schemas.microsoft.com/office/word/2023/wordml/word16du" xmlns:w16sdtdh="http://schemas.microsoft.com/office/word/2020/wordml/sdtdatahash" xmlns:w16se="http://schemas.microsoft.com/office/word/2015/wordml/symex" xmlns:wpg="http://schemas.microsoft.com/office/word/2010/wordprocessingGroup" xmlns:wpi="http://schemas.microsoft.com/office/word/2010/wordprocessingInk" xmlns:wne="http://schemas.microsoft.com/office/word/2006/wordml" xmlns:wps="http://schemas.microsoft.com/office/word/2010/wordprocessingShape" mc:Ignorable="w14 w15 w16se w16cid w16 w16cex w16sdtdh w16du wp14">
+  <w:sdt>
+    <w:sdtPr>
+      <w:id w:val="-157620413"/>
+      <w:docPartObj>
+        <w:docPartGallery w:val="Page Numbers (Top of Page)"/>
+        <w:docPartUnique/>
+      </w:docPartObj>
+    </w:sdtPr>
+    <w:sdtEndPr>
+      <w:rPr>
+        <w:noProof/>
+      </w:rPr>
+    </w:sdtEndPr>
+    <w:sdtContent>
+      <w:p>
+        <w:pPr>
+          <w:pStyle w:val="Header"/>
+          <w:jc w:val="right"/>
+        </w:pPr>
+        <w:r>
+          <w:fldChar w:fldCharType="begin"/>
+        </w:r>
+        <w:r>
+          <w:instrText xml:space="preserve"> PAGE   \* MERGEFORMAT </w:instrText>
+        </w:r>
+        <w:r>
+          <w:fldChar w:fldCharType="separate"/>
+        </w:r>
+        <w:r>
+          <w:rPr>
+            <w:noProof/>
+          </w:rPr>
+          <w:t>2</w:t>
+        </w:r>
+        <w:r>
+          <w:rPr>
+            <w:noProof/>
+          </w:rPr>
+          <w:fldChar w:fldCharType="end"/>
+        </w:r>
+      </w:p>
+    </w:sdtContent>
+  </w:sdt>
+  <w:p>
+    <w:pPr>
+      <w:pStyle w:val="Header"/>
+    </w:pPr>
+  </w:p>
+</w:hdr>
+</file>
+
+<file path=word/header3.xml><?xml version="1.0" encoding="utf-8"?>
+<w:hdr xmlns:wpc="http://schemas.microsoft.com/office/word/2010/wordprocessingCanvas" xmlns:cx="http://schemas.microsoft.com/office/drawing/2014/chartex" xmlns:cx1="http://schemas.microsoft.com/office/drawing/2015/9/8/chartex" xmlns:cx2="http://schemas.microsoft.com/office/drawing/2015/10/21/chartex" xmlns:cx3="http://schemas.microsoft.com/office/drawing/2016/5/9/chartex" xmlns:cx4="http://schemas.microsoft.com/office/drawing/2016/5/10/chartex" xmlns:cx5="http://schemas.microsoft.com/office/drawing/2016/5/11/chartex" xmlns:cx6="http://schemas.microsoft.com/office/drawing/2016/5/12/chartex" xmlns:cx7="http://schemas.microsoft.com/office/drawing/2016/5/13/chartex" xmlns:cx8="http://schemas.microsoft.com/office/drawing/2016/5/14/chartex" xmlns:mc="http://schemas.openxmlformats.org/markup-compatibility/2006" xmlns:aink="http://schemas.microsoft.com/office/drawing/2016/ink" xmlns:am3d="http://schemas.microsoft.com/office/drawing/2017/model3d" xmlns:o="urn:schemas-microsoft-com:office:office" xmlns:oel="http://schemas.microsoft.com/office/2019/extlst" xmlns:r="http://schemas.openxmlformats.org/officeDocument/2006/relationships" xmlns:m="http://schemas.openxmlformats.org/officeDocument/2006/math" xmlns:v="urn:schemas-microsoft-com:vml" xmlns:wp14="http://schemas.microsoft.com/office/word/2010/wordprocessingDrawing" xmlns:wp="http://schemas.openxmlformats.org/drawingml/2006/wordprocessingDrawing" xmlns:w10="urn:schemas-microsoft-com:office:word" xmlns:w="http://schemas.openxmlformats.org/wordprocessingml/2006/main" xmlns:w14="http://schemas.microsoft.com/office/word/2010/wordml" xmlns:w15="http://schemas.microsoft.com/office/word/2012/wordml" xmlns:w16cex="http://schemas.microsoft.com/office/word/2018/wordml/cex" xmlns:w16cid="http://schemas.microsoft.com/office/word/2016/wordml/cid" xmlns:w16="http://schemas.microsoft.com/office/word/2018/wordml" xmlns:w16du="http://schemas.microsoft.com/office/word/2023/wordml/word16du" xmlns:w16sdtdh="http://schemas.microsoft.com/office/word/2020/wordml/sdtdatahash" xmlns:w16se="http://schemas.microsoft.com/office/word/2015/wordml/symex" xmlns:wpg="http://schemas.microsoft.com/office/word/2010/wordprocessingGroup" xmlns:wpi="http://schemas.microsoft.com/office/word/2010/wordprocessingInk" xmlns:wne="http://schemas.microsoft.com/office/word/2006/wordml" xmlns:wps="http://schemas.microsoft.com/office/word/2010/wordprocessingShape" mc:Ignorable="w14 w15 w16se w16cid w16 w16cex w16sdtdh w16du wp14">
+  <w:sdt>
+    <w:sdtPr>
+      <w:id w:val="-1344938905"/>
+      <w:docPartObj>
+        <w:docPartGallery w:val="Page Numbers (Top of Page)"/>
+        <w:docPartUnique/>
+      </w:docPartObj>
+    </w:sdtPr>
+    <w:sdtEndPr>
+      <w:rPr>
+        <w:noProof/>
+      </w:rPr>
+    </w:sdtEndPr>
+    <w:sdtContent>
+      <w:p>
+        <w:pPr>
+          <w:pStyle w:val="Header"/>
+          <w:jc w:val="right"/>
+        </w:pPr>
+        <w:r>
+          <w:fldChar w:fldCharType="begin"/>
+        </w:r>
+        <w:r>
+          <w:instrText xml:space="preserve"> PAGE   \* MERGEFORMAT </w:instrText>
+        </w:r>
+        <w:r>
+          <w:fldChar w:fldCharType="separate"/>
+        </w:r>
+        <w:r>
+          <w:rPr>
+            <w:noProof/>
+          </w:rPr>
+          <w:t>2</w:t>
+        </w:r>
+        <w:r>
+          <w:rPr>
+            <w:noProof/>
+          </w:rPr>
+          <w:fldChar w:fldCharType="end"/>
+        </w:r>
+      </w:p>
+    </w:sdtContent>
+  </w:sdt>
+  <w:p>
+    <w:pPr>
+      <w:pStyle w:val="Header"/>
+    </w:pPr>
+  </w:p>
+</w:hdr>
 </file>
 
 <file path=word/numbering.xml><?xml version="1.0" encoding="utf-8"?>
@@ -7189,7 +7376,7 @@
     <w:lsdException w:name="Normal Indent" w:semiHidden="1" w:unhideWhenUsed="1"/>
     <w:lsdException w:name="footnote text" w:semiHidden="1" w:unhideWhenUsed="1"/>
     <w:lsdException w:name="annotation text" w:semiHidden="1" w:unhideWhenUsed="1"/>
-    <w:lsdException w:name="header" w:semiHidden="1" w:unhideWhenUsed="1"/>
+    <w:lsdException w:name="header" w:semiHidden="1" w:uiPriority="99" w:unhideWhenUsed="1"/>
     <w:lsdException w:name="footer" w:semiHidden="1" w:unhideWhenUsed="1"/>
     <w:lsdException w:name="index heading" w:semiHidden="1" w:unhideWhenUsed="1"/>
     <w:lsdException w:name="caption" w:semiHidden="1" w:unhideWhenUsed="1"/>
@@ -8410,6 +8597,7 @@
     <w:name w:val="header"/>
     <w:basedOn w:val="Normal"/>
     <w:link w:val="HeaderChar"/>
+    <w:uiPriority w:val="99"/>
     <w:unhideWhenUsed/>
     <w:rsid w:val="00AB1C85"/>
     <w:pPr>
@@ -8423,6 +8611,7 @@
     <w:name w:val="Header Char"/>
     <w:basedOn w:val="DefaultParagraphFont"/>
     <w:link w:val="Header"/>
+    <w:uiPriority w:val="99"/>
     <w:rsid w:val="00AB1C85"/>
   </w:style>
   <w:style w:type="paragraph" w:styleId="Footer">
@@ -8443,6 +8632,45 @@
     <w:basedOn w:val="DefaultParagraphFont"/>
     <w:link w:val="Footer"/>
     <w:rsid w:val="00AB1C85"/>
+  </w:style>
+  <w:style w:type="paragraph" w:customStyle="1" w:styleId="Red">
+    <w:name w:val="Red"/>
+    <w:basedOn w:val="Normal"/>
+    <w:link w:val="RedChar"/>
+    <w:rsid w:val="00AB00BE"/>
+    <w:rPr>
+      <w:color w:val="FF0000"/>
+    </w:rPr>
+  </w:style>
+  <w:style w:type="character" w:customStyle="1" w:styleId="RedChar">
+    <w:name w:val="Red Char"/>
+    <w:basedOn w:val="DefaultParagraphFont"/>
+    <w:link w:val="Red"/>
+    <w:rsid w:val="00AB00BE"/>
+    <w:rPr>
+      <w:rFonts w:ascii="Segoe UI" w:hAnsi="Segoe UI"/>
+      <w:color w:val="FF0000"/>
+    </w:rPr>
+  </w:style>
+  <w:style w:type="paragraph" w:customStyle="1" w:styleId="Rev">
+    <w:name w:val="Rev"/>
+    <w:basedOn w:val="BodyText"/>
+    <w:link w:val="RevChar"/>
+    <w:qFormat/>
+    <w:rsid w:val="00D228C3"/>
+    <w:rPr>
+      <w:color w:val="FF0000"/>
+    </w:rPr>
+  </w:style>
+  <w:style w:type="character" w:customStyle="1" w:styleId="RevChar">
+    <w:name w:val="Rev Char"/>
+    <w:basedOn w:val="BodyTextChar"/>
+    <w:link w:val="Rev"/>
+    <w:rsid w:val="00D228C3"/>
+    <w:rPr>
+      <w:rFonts w:ascii="Segoe UI" w:hAnsi="Segoe UI"/>
+      <w:color w:val="FF0000"/>
+    </w:rPr>
   </w:style>
 </w:styles>
 </file>

</xml_diff>